<commit_message>
Working on some namings in architecture (DModelRenderer to OModelRenderer) and updating documentation
</commit_message>
<xml_diff>
--- a/Documentation/GyvrEngine_Technical_Document.docx
+++ b/Documentation/GyvrEngine_Technical_Document.docx
@@ -221,8 +221,6 @@
         </w:rPr>
         <w:br w:type="page"/>
       </w:r>
-      <w:bookmarkStart w:id="0" w:name="_GoBack"/>
-      <w:bookmarkEnd w:id="0"/>
     </w:p>
     <w:p>
       <w:pPr>
@@ -258,6 +256,7 @@
     </w:p>
     <w:p>
       <w:pPr>
+        <w:jc w:val="both"/>
         <w:rPr>
           <w:lang w:val="en-US"/>
         </w:rPr>
@@ -309,6 +308,7 @@
     </w:p>
     <w:p>
       <w:pPr>
+        <w:jc w:val="both"/>
         <w:rPr>
           <w:lang w:val="en-US"/>
         </w:rPr>
@@ -336,6 +336,7 @@
     </w:p>
     <w:p>
       <w:pPr>
+        <w:jc w:val="both"/>
         <w:rPr>
           <w:lang w:val="en-US"/>
         </w:rPr>
@@ -349,6 +350,7 @@
     </w:p>
     <w:p>
       <w:pPr>
+        <w:jc w:val="both"/>
         <w:rPr>
           <w:lang w:val="en-US"/>
         </w:rPr>
@@ -381,15 +383,28 @@
     </w:p>
     <w:p>
       <w:pPr>
-        <w:rPr>
-          <w:lang w:val="en-US"/>
-        </w:rPr>
-      </w:pPr>
-      <w:r>
-        <w:rPr>
-          <w:lang w:val="en-US"/>
-        </w:rPr>
-        <w:t>The problem here is that a ModelRenderer is a component, so it is specific to the GyvrCore and can’t be send to the GyvrRendering as a data container.</w:t>
+        <w:jc w:val="both"/>
+        <w:rPr>
+          <w:lang w:val="en-US"/>
+        </w:rPr>
+      </w:pPr>
+      <w:r>
+        <w:rPr>
+          <w:lang w:val="en-US"/>
+        </w:rPr>
+        <w:t>The problem here is that a ModelRenderer is a component, so it is specific to GyvrCore and can’t be sen</w:t>
+      </w:r>
+      <w:r>
+        <w:rPr>
+          <w:lang w:val="en-US"/>
+        </w:rPr>
+        <w:t xml:space="preserve">t </w:t>
+      </w:r>
+      <w:r>
+        <w:rPr>
+          <w:lang w:val="en-US"/>
+        </w:rPr>
+        <w:t>to GyvrRendering.</w:t>
       </w:r>
       <w:r>
         <w:rPr>
@@ -413,44 +428,94 @@
         <w:rPr>
           <w:lang w:val="en-US"/>
         </w:rPr>
-        <w:t>d</w:t>
-      </w:r>
-      <w:r>
-        <w:rPr>
-          <w:lang w:val="en-US"/>
-        </w:rPr>
-        <w:t xml:space="preserve">ata containers (DModelRenderer, DSpriteRenderer, …) </w:t>
-      </w:r>
-      <w:r>
-        <w:rPr>
-          <w:lang w:val="en-US"/>
-        </w:rPr>
-        <w:t>in</w:t>
-      </w:r>
-      <w:r>
-        <w:rPr>
-          <w:lang w:val="en-US"/>
-        </w:rPr>
-        <w:t xml:space="preserve"> GyvrRendering</w:t>
-      </w:r>
-      <w:r>
-        <w:rPr>
-          <w:lang w:val="en-US"/>
-        </w:rPr>
-        <w:t xml:space="preserve">. This way, we have </w:t>
-      </w:r>
-      <w:r>
-        <w:rPr>
-          <w:lang w:val="en-US"/>
-        </w:rPr>
-        <w:t xml:space="preserve">the ModelRenderer component (From GyvrCore) that wraps the DModelRenderer (From GyvrRendering), so we can say to GyvrRendering: </w:t>
+        <w:t>objects (Non-part of an entity-component architecture) that are wrapped in our components</w:t>
+      </w:r>
+      <w:r>
+        <w:rPr>
+          <w:lang w:val="en-US"/>
+        </w:rPr>
+        <w:t xml:space="preserve"> (</w:t>
+      </w:r>
+      <w:r>
+        <w:rPr>
+          <w:lang w:val="en-US"/>
+        </w:rPr>
+        <w:t>O</w:t>
+      </w:r>
+      <w:r>
+        <w:rPr>
+          <w:lang w:val="en-US"/>
+        </w:rPr>
+        <w:t xml:space="preserve">ModelRenderer, </w:t>
+      </w:r>
+      <w:r>
+        <w:rPr>
+          <w:lang w:val="en-US"/>
+        </w:rPr>
+        <w:t>O</w:t>
+      </w:r>
+      <w:r>
+        <w:rPr>
+          <w:lang w:val="en-US"/>
+        </w:rPr>
+        <w:t>SpriteRenderer, …)</w:t>
+      </w:r>
+      <w:r>
+        <w:rPr>
+          <w:lang w:val="en-US"/>
+        </w:rPr>
+        <w:t>.</w:t>
+      </w:r>
+      <w:r>
+        <w:rPr>
+          <w:lang w:val="en-US"/>
+        </w:rPr>
+        <w:t xml:space="preserve"> </w:t>
+      </w:r>
+      <w:r>
+        <w:rPr>
+          <w:lang w:val="en-US"/>
+        </w:rPr>
+        <w:t xml:space="preserve">This way, we have </w:t>
+      </w:r>
+      <w:r>
+        <w:rPr>
+          <w:lang w:val="en-US"/>
+        </w:rPr>
+        <w:t xml:space="preserve">the ModelRenderer component (From GyvrCore) that wraps the </w:t>
+      </w:r>
+      <w:r>
+        <w:rPr>
+          <w:lang w:val="en-US"/>
+        </w:rPr>
+        <w:t>O</w:t>
+      </w:r>
+      <w:r>
+        <w:rPr>
+          <w:lang w:val="en-US"/>
+        </w:rPr>
+        <w:t xml:space="preserve">ModelRenderer (From GyvrRendering), so we can say to GyvrRendering: </w:t>
       </w:r>
       <w:r>
         <w:rPr>
           <w:i/>
           <w:lang w:val="en-US"/>
         </w:rPr>
-        <w:t>“Can you render me this DModelRenderer?”</w:t>
+        <w:t xml:space="preserve">“Can you render me this </w:t>
+      </w:r>
+      <w:r>
+        <w:rPr>
+          <w:i/>
+          <w:lang w:val="en-US"/>
+        </w:rPr>
+        <w:t>O</w:t>
+      </w:r>
+      <w:r>
+        <w:rPr>
+          <w:i/>
+          <w:lang w:val="en-US"/>
+        </w:rPr>
+        <w:t>ModelRenderer?”</w:t>
       </w:r>
     </w:p>
     <w:p>
@@ -465,9 +530,9 @@
           <w:noProof/>
         </w:rPr>
         <w:drawing>
-          <wp:inline distT="0" distB="0" distL="0" distR="0" wp14:anchorId="6AF4228F" wp14:editId="01DC730A">
-            <wp:extent cx="5350546" cy="2817628"/>
-            <wp:effectExtent l="0" t="0" r="2540" b="1905"/>
+          <wp:inline distT="0" distB="0" distL="0" distR="0" wp14:anchorId="6AF4228F" wp14:editId="6E6CC87B">
+            <wp:extent cx="5434619" cy="2781736"/>
+            <wp:effectExtent l="0" t="0" r="0" b="0"/>
             <wp:docPr id="1" name="Picture 1"/>
             <wp:cNvGraphicFramePr>
               <a:graphicFrameLocks xmlns:a="http://schemas.openxmlformats.org/drawingml/2006/main" noChangeAspect="1"/>
@@ -494,7 +559,7 @@
                   <pic:spPr>
                     <a:xfrm>
                       <a:off x="0" y="0"/>
-                      <a:ext cx="5434619" cy="2861901"/>
+                      <a:ext cx="5434619" cy="2781736"/>
                     </a:xfrm>
                     <a:prstGeom prst="rect">
                       <a:avLst/>
@@ -519,8 +584,16 @@
         <w:rPr>
           <w:lang w:val="en-US"/>
         </w:rPr>
-        <w:t>Rendering-based components wraps rendering-specific data containers</w:t>
-      </w:r>
+        <w:t xml:space="preserve">Rendering-based components wraps rendering-specific </w:t>
+      </w:r>
+      <w:r>
+        <w:rPr>
+          <w:lang w:val="en-US"/>
+        </w:rPr>
+        <w:t>objects</w:t>
+      </w:r>
+      <w:bookmarkStart w:id="0" w:name="_GoBack"/>
+      <w:bookmarkEnd w:id="0"/>
     </w:p>
     <w:p>
       <w:pPr>

</xml_diff>